<commit_message>
Adding new notes for ProGit reference book and few changes for other files
</commit_message>
<xml_diff>
--- a/0TheStarters.docx
+++ b/0TheStarters.docx
@@ -9,8 +9,6 @@
           <w:b/>
         </w:rPr>
       </w:pPr>
-      <w:bookmarkStart w:id="0" w:name="_GoBack"/>
-      <w:bookmarkEnd w:id="0"/>
       <w:r>
         <w:rPr>
           <w:rFonts w:ascii="Times New Roman" w:hAnsi="Times New Roman" w:cs="Times New Roman"/>
@@ -83,17 +81,8 @@
           <w:rFonts w:ascii="Times New Roman" w:hAnsi="Times New Roman" w:cs="Times New Roman"/>
           <w:b/>
         </w:rPr>
-        <w:t xml:space="preserve">Git </w:t>
-      </w:r>
-      <w:proofErr w:type="spellStart"/>
-      <w:r>
-        <w:rPr>
-          <w:rFonts w:ascii="Times New Roman" w:hAnsi="Times New Roman" w:cs="Times New Roman"/>
-          <w:b/>
-        </w:rPr>
-        <w:t>init</w:t>
-      </w:r>
-      <w:proofErr w:type="spellEnd"/>
+        <w:t>Git init</w:t>
+      </w:r>
     </w:p>
     <w:p>
       <w:pPr>
@@ -106,19 +95,11 @@
           <w:rFonts w:ascii="Times New Roman" w:hAnsi="Times New Roman" w:cs="Times New Roman"/>
         </w:rPr>
       </w:pPr>
-      <w:proofErr w:type="spellStart"/>
-      <w:r>
-        <w:rPr>
-          <w:rFonts w:ascii="Times New Roman" w:hAnsi="Times New Roman" w:cs="Times New Roman"/>
-        </w:rPr>
-        <w:t>Tranforms</w:t>
-      </w:r>
-      <w:proofErr w:type="spellEnd"/>
-      <w:r>
-        <w:rPr>
-          <w:rFonts w:ascii="Times New Roman" w:hAnsi="Times New Roman" w:cs="Times New Roman"/>
-        </w:rPr>
-        <w:t xml:space="preserve"> the current directory to a git repository by adding a .git folder to the current directory.</w:t>
+      <w:r>
+        <w:rPr>
+          <w:rFonts w:ascii="Times New Roman" w:hAnsi="Times New Roman" w:cs="Times New Roman"/>
+        </w:rPr>
+        <w:t>Tranforms the current directory to a git repository by adding a .git folder to the current directory.</w:t>
       </w:r>
     </w:p>
     <w:p>
@@ -151,23 +132,7 @@
           <w:rFonts w:ascii="Times New Roman" w:hAnsi="Times New Roman" w:cs="Times New Roman"/>
           <w:b/>
         </w:rPr>
-        <w:t xml:space="preserve">Git </w:t>
-      </w:r>
-      <w:proofErr w:type="spellStart"/>
-      <w:r>
-        <w:rPr>
-          <w:rFonts w:ascii="Times New Roman" w:hAnsi="Times New Roman" w:cs="Times New Roman"/>
-          <w:b/>
-        </w:rPr>
-        <w:t>init</w:t>
-      </w:r>
-      <w:proofErr w:type="spellEnd"/>
-      <w:r>
-        <w:rPr>
-          <w:rFonts w:ascii="Times New Roman" w:hAnsi="Times New Roman" w:cs="Times New Roman"/>
-          <w:b/>
-        </w:rPr>
-        <w:t xml:space="preserve"> --bare &lt;directory&gt;</w:t>
+        <w:t>Git init --bare &lt;directory&gt;</w:t>
       </w:r>
     </w:p>
     <w:p>
@@ -299,7 +264,21 @@
           <w:rFonts w:ascii="Times New Roman" w:hAnsi="Times New Roman" w:cs="Times New Roman"/>
           <w:b/>
         </w:rPr>
-        <w:t xml:space="preserve"> &lt;repo&gt;</w:t>
+        <w:t xml:space="preserve"> &lt;repo</w:t>
+      </w:r>
+      <w:r>
+        <w:rPr>
+          <w:rFonts w:ascii="Times New Roman" w:hAnsi="Times New Roman" w:cs="Times New Roman"/>
+          <w:b/>
+        </w:rPr>
+        <w:t xml:space="preserve"> URL</w:t>
+      </w:r>
+      <w:r>
+        <w:rPr>
+          <w:rFonts w:ascii="Times New Roman" w:hAnsi="Times New Roman" w:cs="Times New Roman"/>
+          <w:b/>
+        </w:rPr>
+        <w:t>&gt;</w:t>
       </w:r>
     </w:p>
     <w:p>
@@ -335,21 +314,7 @@
         <w:rPr>
           <w:rFonts w:ascii="Times New Roman" w:hAnsi="Times New Roman" w:cs="Times New Roman"/>
         </w:rPr>
-        <w:t xml:space="preserve">A fully fledged git repository with its own history, in an isolated </w:t>
-      </w:r>
-      <w:proofErr w:type="spellStart"/>
-      <w:r>
-        <w:rPr>
-          <w:rFonts w:ascii="Times New Roman" w:hAnsi="Times New Roman" w:cs="Times New Roman"/>
-        </w:rPr>
-        <w:t>envt</w:t>
-      </w:r>
-      <w:proofErr w:type="spellEnd"/>
-      <w:r>
-        <w:rPr>
-          <w:rFonts w:ascii="Times New Roman" w:hAnsi="Times New Roman" w:cs="Times New Roman"/>
-        </w:rPr>
-        <w:t>. From the original repo</w:t>
+        <w:t>A fully fledged git repository with its own history, in an isolated envt. From the original repo</w:t>
       </w:r>
     </w:p>
     <w:p>
@@ -382,39 +347,7 @@
           <w:rFonts w:ascii="Times New Roman" w:hAnsi="Times New Roman" w:cs="Times New Roman"/>
           <w:b/>
         </w:rPr>
-        <w:t xml:space="preserve">Git </w:t>
-      </w:r>
-      <w:proofErr w:type="spellStart"/>
-      <w:r>
-        <w:rPr>
-          <w:rFonts w:ascii="Times New Roman" w:hAnsi="Times New Roman" w:cs="Times New Roman"/>
-          <w:b/>
-        </w:rPr>
-        <w:t>config</w:t>
-      </w:r>
-      <w:proofErr w:type="spellEnd"/>
-      <w:r>
-        <w:rPr>
-          <w:rFonts w:ascii="Times New Roman" w:hAnsi="Times New Roman" w:cs="Times New Roman"/>
-          <w:b/>
-        </w:rPr>
-        <w:t xml:space="preserve"> </w:t>
-      </w:r>
-      <w:proofErr w:type="gramStart"/>
-      <w:r>
-        <w:rPr>
-          <w:rFonts w:ascii="Times New Roman" w:hAnsi="Times New Roman" w:cs="Times New Roman"/>
-          <w:b/>
-        </w:rPr>
-        <w:t>user.name  &lt;</w:t>
-      </w:r>
-      <w:proofErr w:type="gramEnd"/>
-      <w:r>
-        <w:rPr>
-          <w:rFonts w:ascii="Times New Roman" w:hAnsi="Times New Roman" w:cs="Times New Roman"/>
-          <w:b/>
-        </w:rPr>
-        <w:t>name&gt;</w:t>
+        <w:t>Git config user.name  &lt;name&gt;</w:t>
       </w:r>
     </w:p>
     <w:p>
@@ -447,39 +380,7 @@
           <w:rFonts w:ascii="Times New Roman" w:hAnsi="Times New Roman" w:cs="Times New Roman"/>
           <w:b/>
         </w:rPr>
-        <w:t xml:space="preserve">Git </w:t>
-      </w:r>
-      <w:proofErr w:type="spellStart"/>
-      <w:r>
-        <w:rPr>
-          <w:rFonts w:ascii="Times New Roman" w:hAnsi="Times New Roman" w:cs="Times New Roman"/>
-          <w:b/>
-        </w:rPr>
-        <w:t>config</w:t>
-      </w:r>
-      <w:proofErr w:type="spellEnd"/>
-      <w:r>
-        <w:rPr>
-          <w:rFonts w:ascii="Times New Roman" w:hAnsi="Times New Roman" w:cs="Times New Roman"/>
-          <w:b/>
-        </w:rPr>
-        <w:t xml:space="preserve"> --global </w:t>
-      </w:r>
-      <w:proofErr w:type="gramStart"/>
-      <w:r>
-        <w:rPr>
-          <w:rFonts w:ascii="Times New Roman" w:hAnsi="Times New Roman" w:cs="Times New Roman"/>
-          <w:b/>
-        </w:rPr>
-        <w:t>user.name  &lt;</w:t>
-      </w:r>
-      <w:proofErr w:type="gramEnd"/>
-      <w:r>
-        <w:rPr>
-          <w:rFonts w:ascii="Times New Roman" w:hAnsi="Times New Roman" w:cs="Times New Roman"/>
-          <w:b/>
-        </w:rPr>
-        <w:t>name&gt;</w:t>
+        <w:t>Git config --global user.name  &lt;name&gt;</w:t>
       </w:r>
     </w:p>
     <w:p>
@@ -507,53 +408,12 @@
           <w:b/>
         </w:rPr>
       </w:pPr>
-      <w:proofErr w:type="gramStart"/>
-      <w:r>
-        <w:rPr>
-          <w:rFonts w:ascii="Times New Roman" w:hAnsi="Times New Roman" w:cs="Times New Roman"/>
-          <w:b/>
-        </w:rPr>
-        <w:t>git</w:t>
-      </w:r>
-      <w:proofErr w:type="gramEnd"/>
-      <w:r>
-        <w:rPr>
-          <w:rFonts w:ascii="Times New Roman" w:hAnsi="Times New Roman" w:cs="Times New Roman"/>
-          <w:b/>
-        </w:rPr>
-        <w:t xml:space="preserve"> </w:t>
-      </w:r>
-      <w:proofErr w:type="spellStart"/>
-      <w:r>
-        <w:rPr>
-          <w:rFonts w:ascii="Times New Roman" w:hAnsi="Times New Roman" w:cs="Times New Roman"/>
-          <w:b/>
-        </w:rPr>
-        <w:t>config</w:t>
-      </w:r>
-      <w:proofErr w:type="spellEnd"/>
-      <w:r>
-        <w:rPr>
-          <w:rFonts w:ascii="Times New Roman" w:hAnsi="Times New Roman" w:cs="Times New Roman"/>
-          <w:b/>
-        </w:rPr>
-        <w:t xml:space="preserve"> --global </w:t>
-      </w:r>
-      <w:proofErr w:type="spellStart"/>
-      <w:r>
-        <w:rPr>
-          <w:rFonts w:ascii="Times New Roman" w:hAnsi="Times New Roman" w:cs="Times New Roman"/>
-          <w:b/>
-        </w:rPr>
-        <w:t>user.email</w:t>
-      </w:r>
-      <w:proofErr w:type="spellEnd"/>
-      <w:r>
-        <w:rPr>
-          <w:rFonts w:ascii="Times New Roman" w:hAnsi="Times New Roman" w:cs="Times New Roman"/>
-          <w:b/>
-        </w:rPr>
-        <w:t xml:space="preserve"> &lt;email&gt;</w:t>
+      <w:r>
+        <w:rPr>
+          <w:rFonts w:ascii="Times New Roman" w:hAnsi="Times New Roman" w:cs="Times New Roman"/>
+          <w:b/>
+        </w:rPr>
+        <w:t>git config --global user.email &lt;email&gt;</w:t>
       </w:r>
     </w:p>
     <w:p>
@@ -581,37 +441,12 @@
           <w:b/>
         </w:rPr>
       </w:pPr>
-      <w:proofErr w:type="gramStart"/>
-      <w:r>
-        <w:rPr>
-          <w:rFonts w:ascii="Times New Roman" w:hAnsi="Times New Roman" w:cs="Times New Roman"/>
-          <w:b/>
-        </w:rPr>
-        <w:t>git</w:t>
-      </w:r>
-      <w:proofErr w:type="gramEnd"/>
-      <w:r>
-        <w:rPr>
-          <w:rFonts w:ascii="Times New Roman" w:hAnsi="Times New Roman" w:cs="Times New Roman"/>
-          <w:b/>
-        </w:rPr>
-        <w:t xml:space="preserve"> </w:t>
-      </w:r>
-      <w:proofErr w:type="spellStart"/>
-      <w:r>
-        <w:rPr>
-          <w:rFonts w:ascii="Times New Roman" w:hAnsi="Times New Roman" w:cs="Times New Roman"/>
-          <w:b/>
-        </w:rPr>
-        <w:t>config</w:t>
-      </w:r>
-      <w:proofErr w:type="spellEnd"/>
-      <w:r>
-        <w:rPr>
-          <w:rFonts w:ascii="Times New Roman" w:hAnsi="Times New Roman" w:cs="Times New Roman"/>
-          <w:b/>
-        </w:rPr>
-        <w:t xml:space="preserve"> --global –edit</w:t>
+      <w:r>
+        <w:rPr>
+          <w:rFonts w:ascii="Times New Roman" w:hAnsi="Times New Roman" w:cs="Times New Roman"/>
+          <w:b/>
+        </w:rPr>
+        <w:t>git config --global –edit</w:t>
       </w:r>
     </w:p>
     <w:p>
@@ -644,23 +479,7 @@
           <w:rFonts w:ascii="Times New Roman" w:hAnsi="Times New Roman" w:cs="Times New Roman"/>
           <w:b/>
         </w:rPr>
-        <w:t xml:space="preserve">Git </w:t>
-      </w:r>
-      <w:proofErr w:type="spellStart"/>
-      <w:r>
-        <w:rPr>
-          <w:rFonts w:ascii="Times New Roman" w:hAnsi="Times New Roman" w:cs="Times New Roman"/>
-          <w:b/>
-        </w:rPr>
-        <w:t>config</w:t>
-      </w:r>
-      <w:proofErr w:type="spellEnd"/>
-      <w:r>
-        <w:rPr>
-          <w:rFonts w:ascii="Times New Roman" w:hAnsi="Times New Roman" w:cs="Times New Roman"/>
-          <w:b/>
-        </w:rPr>
-        <w:t xml:space="preserve"> --edit</w:t>
+        <w:t>Git config --edit</w:t>
       </w:r>
     </w:p>
     <w:p>
@@ -678,21 +497,7 @@
         <w:rPr>
           <w:rFonts w:ascii="Times New Roman" w:hAnsi="Times New Roman" w:cs="Times New Roman"/>
         </w:rPr>
-        <w:t xml:space="preserve">Current repo’s </w:t>
-      </w:r>
-      <w:proofErr w:type="spellStart"/>
-      <w:r>
-        <w:rPr>
-          <w:rFonts w:ascii="Times New Roman" w:hAnsi="Times New Roman" w:cs="Times New Roman"/>
-        </w:rPr>
-        <w:t>config</w:t>
-      </w:r>
-      <w:proofErr w:type="spellEnd"/>
-      <w:r>
-        <w:rPr>
-          <w:rFonts w:ascii="Times New Roman" w:hAnsi="Times New Roman" w:cs="Times New Roman"/>
-        </w:rPr>
-        <w:t>.</w:t>
+        <w:t>Current repo’s config.</w:t>
       </w:r>
     </w:p>
     <w:p>
@@ -755,6 +560,57 @@
             </a:graphic>
           </wp:inline>
         </w:drawing>
+      </w:r>
+    </w:p>
+    <w:p>
+      <w:pPr>
+        <w:rPr>
+          <w:rFonts w:ascii="Times New Roman" w:hAnsi="Times New Roman" w:cs="Times New Roman"/>
+        </w:rPr>
+      </w:pPr>
+    </w:p>
+    <w:p>
+      <w:pPr>
+        <w:rPr>
+          <w:rFonts w:ascii="Times New Roman" w:hAnsi="Times New Roman" w:cs="Times New Roman"/>
+          <w:b/>
+        </w:rPr>
+      </w:pPr>
+      <w:r>
+        <w:rPr>
+          <w:rFonts w:ascii="Times New Roman" w:hAnsi="Times New Roman" w:cs="Times New Roman"/>
+          <w:b/>
+        </w:rPr>
+        <w:t xml:space="preserve">git </w:t>
+      </w:r>
+      <w:r>
+        <w:rPr>
+          <w:rFonts w:ascii="Times New Roman" w:hAnsi="Times New Roman" w:cs="Times New Roman"/>
+          <w:b/>
+        </w:rPr>
+        <w:t>config --</w:t>
+      </w:r>
+      <w:bookmarkStart w:id="0" w:name="_GoBack"/>
+      <w:bookmarkEnd w:id="0"/>
+      <w:r>
+        <w:rPr>
+          <w:rFonts w:ascii="Times New Roman" w:hAnsi="Times New Roman" w:cs="Times New Roman"/>
+          <w:b/>
+        </w:rPr>
+        <w:t>list</w:t>
+      </w:r>
+    </w:p>
+    <w:p>
+      <w:pPr>
+        <w:rPr>
+          <w:rFonts w:ascii="Times New Roman" w:hAnsi="Times New Roman" w:cs="Times New Roman"/>
+        </w:rPr>
+      </w:pPr>
+      <w:r>
+        <w:rPr>
+          <w:rFonts w:ascii="Times New Roman" w:hAnsi="Times New Roman" w:cs="Times New Roman"/>
+        </w:rPr>
+        <w:t>Lists all configs</w:t>
       </w:r>
     </w:p>
     <w:p>

</xml_diff>